<commit_message>
update my CVs for both PDF and DOCX to include my website link
</commit_message>
<xml_diff>
--- a/public/certificates/My-Resume.docx
+++ b/public/certificates/My-Resume.docx
@@ -40,7 +40,6 @@
           <w:sz w:val="44"/>
           <w:szCs w:val="44"/>
         </w:rPr>
-        <w:lastRenderedPageBreak/>
         <w:t>SIXTUS AONDOAKAA</w:t>
       </w:r>
     </w:p>
@@ -264,18 +263,27 @@
         <w:rPr>
           <w:rFonts w:ascii="Leelawadee" w:hAnsi="Leelawadee" w:cs="Leelawadee"/>
         </w:rPr>
-        <w:t xml:space="preserve"> linkedin.com/in/</w:t>
+        <w:t xml:space="preserve"> </w:t>
+      </w:r>
+      <w:r>
+        <w:rPr>
+          <w:rFonts w:ascii="Leelawadee" w:hAnsi="Leelawadee" w:cs="Leelawadee"/>
+          <w:color w:val="0070C0"/>
+        </w:rPr>
+        <w:t>linkedin.com/in/</w:t>
       </w:r>
       <w:proofErr w:type="spellStart"/>
       <w:r>
         <w:rPr>
           <w:rFonts w:ascii="Leelawadee" w:hAnsi="Leelawadee" w:cs="Leelawadee"/>
+          <w:color w:val="0070C0"/>
         </w:rPr>
         <w:t>sixtusushre</w:t>
       </w:r>
       <w:r>
         <w:rPr>
           <w:rFonts w:ascii="Leelawadee" w:hAnsi="Leelawadee" w:cs="Leelawadee"/>
+          <w:color w:val="0070C0"/>
         </w:rPr>
         <w:t>y</w:t>
       </w:r>
@@ -398,17 +406,7 @@
           <w:shd w:val="clear" w:color="auto" w:fill="FFFFFF"/>
           <w:lang w:eastAsia="ko-KR"/>
         </w:rPr>
-        <w:t>Next.js, JavaScript</w:t>
-      </w:r>
-      <w:r>
-        <w:rPr>
-          <w:rFonts w:ascii="Leelawadee" w:eastAsia="Times New Roman" w:hAnsi="Leelawadee" w:cs="Leelawadee"/>
-          <w:sz w:val="21"/>
-          <w:szCs w:val="21"/>
-          <w:shd w:val="clear" w:color="auto" w:fill="FFFFFF"/>
-          <w:lang w:eastAsia="ko-KR"/>
-        </w:rPr>
-        <w:t xml:space="preserve">, </w:t>
+        <w:t xml:space="preserve">Next.js, JavaScript, </w:t>
       </w:r>
       <w:r>
         <w:rPr>
@@ -608,17 +606,7 @@
           <w:shd w:val="clear" w:color="auto" w:fill="FFFFFF"/>
           <w:lang w:eastAsia="ko-KR"/>
         </w:rPr>
-        <w:t>Google Cloud Platform (GCP)</w:t>
-      </w:r>
-      <w:r>
-        <w:rPr>
-          <w:rFonts w:ascii="Leelawadee" w:eastAsia="Times New Roman" w:hAnsi="Leelawadee" w:cs="Leelawadee"/>
-          <w:sz w:val="21"/>
-          <w:szCs w:val="21"/>
-          <w:shd w:val="clear" w:color="auto" w:fill="FFFFFF"/>
-          <w:lang w:eastAsia="ko-KR"/>
-        </w:rPr>
-        <w:t xml:space="preserve">, </w:t>
+        <w:t xml:space="preserve">Google Cloud Platform (GCP), </w:t>
       </w:r>
       <w:r>
         <w:rPr>
@@ -638,17 +626,7 @@
           <w:shd w:val="clear" w:color="auto" w:fill="FFFFFF"/>
           <w:lang w:eastAsia="ko-KR"/>
         </w:rPr>
-        <w:t>Kubernetes</w:t>
-      </w:r>
-      <w:r>
-        <w:rPr>
-          <w:rFonts w:ascii="Leelawadee" w:eastAsia="Times New Roman" w:hAnsi="Leelawadee" w:cs="Leelawadee"/>
-          <w:sz w:val="21"/>
-          <w:szCs w:val="21"/>
-          <w:shd w:val="clear" w:color="auto" w:fill="FFFFFF"/>
-          <w:lang w:eastAsia="ko-KR"/>
-        </w:rPr>
-        <w:t>, DevOps</w:t>
+        <w:t>Kubernetes, DevOps</w:t>
       </w:r>
     </w:p>
     <w:p>
@@ -1015,37 +993,17 @@
           <w:shd w:val="clear" w:color="auto" w:fill="FFFFFF"/>
           <w:lang w:eastAsia="ko-KR"/>
         </w:rPr>
-        <w:t>System Design</w:t>
-      </w:r>
-      <w:r>
-        <w:rPr>
-          <w:rFonts w:ascii="Leelawadee" w:eastAsia="Times New Roman" w:hAnsi="Leelawadee" w:cs="Leelawadee"/>
-          <w:sz w:val="21"/>
-          <w:szCs w:val="21"/>
-          <w:shd w:val="clear" w:color="auto" w:fill="FFFFFF"/>
-          <w:lang w:eastAsia="ko-KR"/>
-        </w:rPr>
-        <w:t xml:space="preserve">: </w:t>
-      </w:r>
-      <w:r>
-        <w:rPr>
-          <w:rFonts w:ascii="Leelawadee" w:eastAsia="Times New Roman" w:hAnsi="Leelawadee" w:cs="Leelawadee"/>
-          <w:sz w:val="21"/>
-          <w:szCs w:val="21"/>
-          <w:shd w:val="clear" w:color="auto" w:fill="FFFFFF"/>
-          <w:lang w:eastAsia="ko-KR"/>
-        </w:rPr>
-        <w:t>Responsible for designing software architecture and system components which include databases, user interfaces and back-end services.</w:t>
-      </w:r>
-      <w:r>
-        <w:rPr>
-          <w:rFonts w:ascii="Leelawadee" w:eastAsia="Times New Roman" w:hAnsi="Leelawadee" w:cs="Leelawadee"/>
-          <w:sz w:val="21"/>
-          <w:szCs w:val="21"/>
-          <w:shd w:val="clear" w:color="auto" w:fill="FFFFFF"/>
-          <w:lang w:eastAsia="ko-KR"/>
-        </w:rPr>
-        <w:t xml:space="preserve"> </w:t>
+        <w:t xml:space="preserve">System Design: </w:t>
+      </w:r>
+      <w:r>
+        <w:rPr>
+          <w:rFonts w:ascii="Leelawadee" w:eastAsia="Times New Roman" w:hAnsi="Leelawadee" w:cs="Leelawadee"/>
+          <w:sz w:val="21"/>
+          <w:szCs w:val="21"/>
+          <w:shd w:val="clear" w:color="auto" w:fill="FFFFFF"/>
+          <w:lang w:eastAsia="ko-KR"/>
+        </w:rPr>
+        <w:t xml:space="preserve">Responsible for designing software architecture and system components which include databases, user interfaces and back-end services. </w:t>
       </w:r>
     </w:p>
     <w:p>
@@ -2207,59 +2165,17 @@
           <w:shd w:val="clear" w:color="auto" w:fill="FFFFFF"/>
           <w:lang w:eastAsia="ko-KR"/>
         </w:rPr>
-        <w:t>Alison Institute</w:t>
-      </w:r>
-      <w:r>
-        <w:rPr>
-          <w:rFonts w:ascii="Leelawadee" w:eastAsia="Times New Roman" w:hAnsi="Leelawadee" w:cs="Leelawadee"/>
-          <w:b/>
-          <w:color w:val="333333"/>
-          <w:sz w:val="21"/>
-          <w:szCs w:val="21"/>
-          <w:shd w:val="clear" w:color="auto" w:fill="FFFFFF"/>
-          <w:lang w:eastAsia="ko-KR"/>
-        </w:rPr>
-        <w:t xml:space="preserve"> </w:t>
-      </w:r>
-      <w:r>
-        <w:rPr>
-          <w:rFonts w:ascii="Leelawadee" w:eastAsia="Times New Roman" w:hAnsi="Leelawadee" w:cs="Leelawadee"/>
-          <w:sz w:val="21"/>
-          <w:szCs w:val="21"/>
-          <w:shd w:val="clear" w:color="auto" w:fill="FFFFFF"/>
-          <w:lang w:eastAsia="ko-KR"/>
-        </w:rPr>
-        <w:t xml:space="preserve">|| </w:t>
-      </w:r>
-      <w:r>
-        <w:rPr>
-          <w:rFonts w:ascii="Leelawadee" w:eastAsia="Times New Roman" w:hAnsi="Leelawadee" w:cs="Leelawadee"/>
-          <w:sz w:val="21"/>
-          <w:szCs w:val="21"/>
-          <w:shd w:val="clear" w:color="auto" w:fill="FFFFFF"/>
-          <w:lang w:eastAsia="ko-KR"/>
-        </w:rPr>
-        <w:t>Ireland</w:t>
-      </w:r>
-      <w:r>
-        <w:rPr>
-          <w:rFonts w:ascii="Leelawadee" w:eastAsia="Times New Roman" w:hAnsi="Leelawadee" w:cs="Leelawadee"/>
-          <w:sz w:val="21"/>
-          <w:szCs w:val="21"/>
-          <w:shd w:val="clear" w:color="auto" w:fill="FFFFFF"/>
-          <w:lang w:eastAsia="ko-KR"/>
-        </w:rPr>
-        <w:t xml:space="preserve">, </w:t>
-      </w:r>
-      <w:r>
-        <w:rPr>
-          <w:rFonts w:ascii="Leelawadee" w:eastAsia="Times New Roman" w:hAnsi="Leelawadee" w:cs="Leelawadee"/>
-          <w:sz w:val="21"/>
-          <w:szCs w:val="21"/>
-          <w:shd w:val="clear" w:color="auto" w:fill="FFFFFF"/>
-          <w:lang w:eastAsia="ko-KR"/>
-        </w:rPr>
-        <w:t xml:space="preserve">Galway </w:t>
+        <w:t xml:space="preserve">Alison Institute </w:t>
+      </w:r>
+      <w:r>
+        <w:rPr>
+          <w:rFonts w:ascii="Leelawadee" w:eastAsia="Times New Roman" w:hAnsi="Leelawadee" w:cs="Leelawadee"/>
+          <w:sz w:val="21"/>
+          <w:szCs w:val="21"/>
+          <w:shd w:val="clear" w:color="auto" w:fill="FFFFFF"/>
+          <w:lang w:eastAsia="ko-KR"/>
+        </w:rPr>
+        <w:t xml:space="preserve">|| Ireland, Galway </w:t>
       </w:r>
       <w:r>
         <w:rPr>
@@ -2310,17 +2226,17 @@
           <w:shd w:val="clear" w:color="auto" w:fill="FFFFFF"/>
           <w:lang w:eastAsia="ko-KR"/>
         </w:rPr>
-        <w:t xml:space="preserve"> 202</w:t>
-      </w:r>
-      <w:r>
-        <w:rPr>
-          <w:rFonts w:ascii="Leelawadee" w:eastAsia="Times New Roman" w:hAnsi="Leelawadee" w:cs="Leelawadee"/>
-          <w:sz w:val="21"/>
-          <w:szCs w:val="21"/>
-          <w:shd w:val="clear" w:color="auto" w:fill="FFFFFF"/>
-          <w:lang w:eastAsia="ko-KR"/>
-        </w:rPr>
-        <w:t>1</w:t>
+        <w:t xml:space="preserve"> 2021 </w:t>
+      </w:r>
+      <w:r>
+        <w:rPr>
+          <w:rFonts w:ascii="Leelawadee" w:eastAsia="Times New Roman" w:hAnsi="Leelawadee" w:cs="Leelawadee"/>
+          <w:sz w:val="21"/>
+          <w:szCs w:val="21"/>
+          <w:shd w:val="clear" w:color="auto" w:fill="FFFFFF"/>
+          <w:lang w:eastAsia="ko-KR"/>
+        </w:rPr>
+        <w:t>–</w:t>
       </w:r>
       <w:r>
         <w:rPr>
@@ -2340,26 +2256,6 @@
           <w:shd w:val="clear" w:color="auto" w:fill="FFFFFF"/>
           <w:lang w:eastAsia="ko-KR"/>
         </w:rPr>
-        <w:t>–</w:t>
-      </w:r>
-      <w:r>
-        <w:rPr>
-          <w:rFonts w:ascii="Leelawadee" w:eastAsia="Times New Roman" w:hAnsi="Leelawadee" w:cs="Leelawadee"/>
-          <w:sz w:val="21"/>
-          <w:szCs w:val="21"/>
-          <w:shd w:val="clear" w:color="auto" w:fill="FFFFFF"/>
-          <w:lang w:eastAsia="ko-KR"/>
-        </w:rPr>
-        <w:t xml:space="preserve"> </w:t>
-      </w:r>
-      <w:r>
-        <w:rPr>
-          <w:rFonts w:ascii="Leelawadee" w:eastAsia="Times New Roman" w:hAnsi="Leelawadee" w:cs="Leelawadee"/>
-          <w:sz w:val="21"/>
-          <w:szCs w:val="21"/>
-          <w:shd w:val="clear" w:color="auto" w:fill="FFFFFF"/>
-          <w:lang w:eastAsia="ko-KR"/>
-        </w:rPr>
         <w:t xml:space="preserve">March </w:t>
       </w:r>
       <w:r>
@@ -2370,17 +2266,7 @@
           <w:shd w:val="clear" w:color="auto" w:fill="FFFFFF"/>
           <w:lang w:eastAsia="ko-KR"/>
         </w:rPr>
-        <w:t>202</w:t>
-      </w:r>
-      <w:r>
-        <w:rPr>
-          <w:rFonts w:ascii="Leelawadee" w:eastAsia="Times New Roman" w:hAnsi="Leelawadee" w:cs="Leelawadee"/>
-          <w:sz w:val="21"/>
-          <w:szCs w:val="21"/>
-          <w:shd w:val="clear" w:color="auto" w:fill="FFFFFF"/>
-          <w:lang w:eastAsia="ko-KR"/>
-        </w:rPr>
-        <w:t>3</w:t>
+        <w:t>2023</w:t>
       </w:r>
     </w:p>
     <w:p>
@@ -2703,17 +2589,7 @@
           <w:shd w:val="clear" w:color="auto" w:fill="FFFFFF"/>
           <w:lang w:eastAsia="ko-KR"/>
         </w:rPr>
-        <w:t xml:space="preserve">Diploma in </w:t>
-      </w:r>
-      <w:r>
-        <w:rPr>
-          <w:rFonts w:ascii="Leelawadee" w:eastAsia="Times New Roman" w:hAnsi="Leelawadee" w:cs="Leelawadee"/>
-          <w:sz w:val="21"/>
-          <w:szCs w:val="21"/>
-          <w:shd w:val="clear" w:color="auto" w:fill="FFFFFF"/>
-          <w:lang w:eastAsia="ko-KR"/>
-        </w:rPr>
-        <w:t xml:space="preserve">Software Project Management, Graduated </w:t>
+        <w:t xml:space="preserve">Diploma in Software Project Management, Graduated </w:t>
       </w:r>
       <w:r>
         <w:rPr>
@@ -3124,17 +3000,7 @@
           <w:shd w:val="clear" w:color="auto" w:fill="FFFFFF"/>
           <w:lang w:eastAsia="ko-KR"/>
         </w:rPr>
-        <w:t xml:space="preserve"> – Certified</w:t>
-      </w:r>
-      <w:r>
-        <w:rPr>
-          <w:rFonts w:ascii="Leelawadee" w:eastAsia="Times New Roman" w:hAnsi="Leelawadee" w:cs="Leelawadee"/>
-          <w:sz w:val="21"/>
-          <w:szCs w:val="21"/>
-          <w:shd w:val="clear" w:color="auto" w:fill="FFFFFF"/>
-          <w:lang w:eastAsia="ko-KR"/>
-        </w:rPr>
-        <w:t xml:space="preserve"> [Great </w:t>
+        <w:t xml:space="preserve"> – Certified [Great </w:t>
       </w:r>
       <w:proofErr w:type="gramStart"/>
       <w:r>
@@ -3156,17 +3022,7 @@
           <w:shd w:val="clear" w:color="auto" w:fill="FFFFFF"/>
           <w:lang w:eastAsia="ko-KR"/>
         </w:rPr>
-        <w:t xml:space="preserve">                                  </w:t>
-      </w:r>
-      <w:r>
-        <w:rPr>
-          <w:rFonts w:ascii="Leelawadee" w:eastAsia="Times New Roman" w:hAnsi="Leelawadee" w:cs="Leelawadee"/>
-          <w:sz w:val="21"/>
-          <w:szCs w:val="21"/>
-          <w:shd w:val="clear" w:color="auto" w:fill="FFFFFF"/>
-          <w:lang w:eastAsia="ko-KR"/>
-        </w:rPr>
-        <w:t xml:space="preserve">2022 </w:t>
+        <w:t xml:space="preserve">                                  2022 </w:t>
       </w:r>
       <w:r>
         <w:rPr>
@@ -3216,27 +3072,7 @@
           <w:shd w:val="clear" w:color="auto" w:fill="FFFFFF"/>
           <w:lang w:eastAsia="ko-KR"/>
         </w:rPr>
-        <w:t>IT Management – Software and Databases – Certified</w:t>
-      </w:r>
-      <w:r>
-        <w:rPr>
-          <w:rFonts w:ascii="Leelawadee" w:eastAsia="Times New Roman" w:hAnsi="Leelawadee" w:cs="Leelawadee"/>
-          <w:sz w:val="21"/>
-          <w:szCs w:val="21"/>
-          <w:shd w:val="clear" w:color="auto" w:fill="FFFFFF"/>
-          <w:lang w:eastAsia="ko-KR"/>
-        </w:rPr>
-        <w:t xml:space="preserve"> (</w:t>
-      </w:r>
-      <w:r>
-        <w:rPr>
-          <w:rFonts w:ascii="Leelawadee" w:eastAsia="Times New Roman" w:hAnsi="Leelawadee" w:cs="Leelawadee"/>
-          <w:sz w:val="21"/>
-          <w:szCs w:val="21"/>
-          <w:shd w:val="clear" w:color="auto" w:fill="FFFFFF"/>
-          <w:lang w:eastAsia="ko-KR"/>
-        </w:rPr>
-        <w:t xml:space="preserve">Alison </w:t>
+        <w:t xml:space="preserve">IT Management – Software and Databases – Certified (Alison </w:t>
       </w:r>
       <w:proofErr w:type="gramStart"/>
       <w:r>
@@ -3247,17 +3083,28 @@
           <w:shd w:val="clear" w:color="auto" w:fill="FFFFFF"/>
           <w:lang w:eastAsia="ko-KR"/>
         </w:rPr>
-        <w:t>Institute</w:t>
-      </w:r>
-      <w:r>
-        <w:rPr>
-          <w:rFonts w:ascii="Leelawadee" w:eastAsia="Times New Roman" w:hAnsi="Leelawadee" w:cs="Leelawadee"/>
-          <w:sz w:val="21"/>
-          <w:szCs w:val="21"/>
-          <w:shd w:val="clear" w:color="auto" w:fill="FFFFFF"/>
-          <w:lang w:eastAsia="ko-KR"/>
-        </w:rPr>
-        <w:t>)</w:t>
+        <w:t xml:space="preserve">Institute)   </w:t>
+      </w:r>
+      <w:proofErr w:type="gramEnd"/>
+      <w:r>
+        <w:rPr>
+          <w:rFonts w:ascii="Leelawadee" w:eastAsia="Times New Roman" w:hAnsi="Leelawadee" w:cs="Leelawadee"/>
+          <w:sz w:val="21"/>
+          <w:szCs w:val="21"/>
+          <w:shd w:val="clear" w:color="auto" w:fill="FFFFFF"/>
+          <w:lang w:eastAsia="ko-KR"/>
+        </w:rPr>
+        <w:t xml:space="preserve">                   </w:t>
+      </w:r>
+      <w:r>
+        <w:rPr>
+          <w:rFonts w:ascii="Leelawadee" w:eastAsia="Times New Roman" w:hAnsi="Leelawadee" w:cs="Leelawadee"/>
+          <w:sz w:val="21"/>
+          <w:szCs w:val="21"/>
+          <w:shd w:val="clear" w:color="auto" w:fill="FFFFFF"/>
+          <w:lang w:eastAsia="ko-KR"/>
+        </w:rPr>
+        <w:t>2022 - 2022</w:t>
       </w:r>
       <w:r>
         <w:rPr>
@@ -3269,67 +3116,15 @@
         </w:rPr>
         <w:t xml:space="preserve">   </w:t>
       </w:r>
-      <w:proofErr w:type="gramEnd"/>
-      <w:r>
-        <w:rPr>
-          <w:rFonts w:ascii="Leelawadee" w:eastAsia="Times New Roman" w:hAnsi="Leelawadee" w:cs="Leelawadee"/>
-          <w:sz w:val="21"/>
-          <w:szCs w:val="21"/>
-          <w:shd w:val="clear" w:color="auto" w:fill="FFFFFF"/>
-          <w:lang w:eastAsia="ko-KR"/>
-        </w:rPr>
-        <w:t xml:space="preserve">                   </w:t>
-      </w:r>
-      <w:r>
-        <w:rPr>
-          <w:rFonts w:ascii="Leelawadee" w:eastAsia="Times New Roman" w:hAnsi="Leelawadee" w:cs="Leelawadee"/>
-          <w:sz w:val="21"/>
-          <w:szCs w:val="21"/>
-          <w:shd w:val="clear" w:color="auto" w:fill="FFFFFF"/>
-          <w:lang w:eastAsia="ko-KR"/>
-        </w:rPr>
-        <w:t>2022 - 2022</w:t>
-      </w:r>
-      <w:r>
-        <w:rPr>
-          <w:rFonts w:ascii="Leelawadee" w:eastAsia="Times New Roman" w:hAnsi="Leelawadee" w:cs="Leelawadee"/>
-          <w:sz w:val="21"/>
-          <w:szCs w:val="21"/>
-          <w:shd w:val="clear" w:color="auto" w:fill="FFFFFF"/>
-          <w:lang w:eastAsia="ko-KR"/>
-        </w:rPr>
-        <w:t xml:space="preserve">   </w:t>
-      </w:r>
-    </w:p>
-    <w:p>
-      <w:pPr>
-        <w:pStyle w:val="ListParagraph"/>
-        <w:numPr>
-          <w:ilvl w:val="0"/>
-          <w:numId w:val="0"/>
-        </w:numPr>
-        <w:tabs>
-          <w:tab w:val="clear" w:pos="9360"/>
-        </w:tabs>
-        <w:spacing w:before="0" w:after="0" w:line="276" w:lineRule="auto"/>
-        <w:ind w:left="720"/>
-        <w:rPr>
-          <w:rFonts w:ascii="Leelawadee" w:eastAsia="Times New Roman" w:hAnsi="Leelawadee" w:cs="Leelawadee"/>
-          <w:sz w:val="21"/>
-          <w:szCs w:val="21"/>
-          <w:shd w:val="clear" w:color="auto" w:fill="FFFFFF"/>
-          <w:lang w:eastAsia="ko-KR"/>
-        </w:rPr>
-      </w:pPr>
-      <w:r>
-        <w:rPr>
-          <w:rFonts w:ascii="Leelawadee" w:eastAsia="Times New Roman" w:hAnsi="Leelawadee" w:cs="Leelawadee"/>
-          <w:sz w:val="21"/>
-          <w:szCs w:val="21"/>
-          <w:shd w:val="clear" w:color="auto" w:fill="FFFFFF"/>
-          <w:lang w:eastAsia="ko-KR"/>
-        </w:rPr>
-        <w:t xml:space="preserve">                                                        </w:t>
+      <w:r>
+        <w:rPr>
+          <w:rFonts w:ascii="Leelawadee" w:eastAsia="Times New Roman" w:hAnsi="Leelawadee" w:cs="Leelawadee"/>
+          <w:sz w:val="21"/>
+          <w:szCs w:val="21"/>
+          <w:shd w:val="clear" w:color="auto" w:fill="FFFFFF"/>
+          <w:lang w:eastAsia="ko-KR"/>
+        </w:rPr>
+        <w:t xml:space="preserve">                                                       </w:t>
       </w:r>
     </w:p>
     <w:p>
@@ -3459,6 +3254,37 @@
         <w:t xml:space="preserve"> Singing</w:t>
       </w:r>
     </w:p>
+    <w:p>
+      <w:pPr>
+        <w:pStyle w:val="ListParagraph"/>
+        <w:numPr>
+          <w:ilvl w:val="0"/>
+          <w:numId w:val="36"/>
+        </w:numPr>
+        <w:tabs>
+          <w:tab w:val="clear" w:pos="9360"/>
+        </w:tabs>
+        <w:spacing w:before="0" w:after="0" w:line="276" w:lineRule="auto"/>
+        <w:rPr>
+          <w:rFonts w:ascii="Leelawadee" w:eastAsia="Times New Roman" w:hAnsi="Leelawadee" w:cs="Leelawadee"/>
+          <w:color w:val="0070C0"/>
+          <w:sz w:val="21"/>
+          <w:szCs w:val="21"/>
+          <w:shd w:val="clear" w:color="auto" w:fill="FFFFFF"/>
+          <w:lang w:eastAsia="ko-KR"/>
+        </w:rPr>
+      </w:pPr>
+      <w:r>
+        <w:rPr>
+          <w:rFonts w:ascii="Leelawadee" w:eastAsia="Times New Roman" w:hAnsi="Leelawadee" w:cs="Leelawadee"/>
+          <w:color w:val="0070C0"/>
+          <w:sz w:val="21"/>
+          <w:szCs w:val="21"/>
+          <w:lang w:eastAsia="ko-KR"/>
+        </w:rPr>
+        <w:t>Check my website: https://www.sixtusdev.net</w:t>
+      </w:r>
+    </w:p>
     <w:sectPr>
       <w:pgSz w:w="12240" w:h="15840"/>
       <w:pgMar w:top="432" w:right="720" w:bottom="432" w:left="720" w:header="720" w:footer="720" w:gutter="0"/>
@@ -3492,14 +3318,14 @@
         <v:path o:extrusionok="f" gradientshapeok="t" o:connecttype="rect"/>
         <o:lock v:ext="edit" aspectratio="t"/>
       </v:shapetype>
-      <v:shape id="_x0000_i1254" type="#_x0000_t75" alt="Icon&#10;&#10;&#10;&#10;&#10;&#10;&#10;&#10;&#10;&#10;&#10;&#10;&#10;&#10;&#10;&#10;&#10;&#10;&#10;&#10;&#10;&#10;Description automatically generated" style="width:409.6pt;height:409.6pt;flip:y;visibility:visible;mso-wrap-style:square" o:bullet="t">
+      <v:shape id="_x0000_i1044" type="#_x0000_t75" alt="Icon&#10;&#10;&#10;&#10;&#10;&#10;&#10;&#10;&#10;&#10;&#10;&#10;&#10;&#10;&#10;&#10;&#10;&#10;&#10;&#10;&#10;&#10;Description automatically generated" style="width:409.5pt;height:409.5pt;flip:y;visibility:visible;mso-wrap-style:square" o:bullet="t">
         <v:imagedata r:id="rId1" o:title="Icon&#10;&#10;&#10;&#10;&#10;&#10;&#10;&#10;&#10;&#10;&#10;&#10;&#10;&#10;&#10;&#10;&#10;&#10;&#10;&#10;&#10;&#10;Description automatically generated"/>
       </v:shape>
     </w:pict>
   </w:numPicBullet>
   <w:numPicBullet w:numPicBulletId="1">
     <w:pict>
-      <v:shape id="_x0000_i1311" type="#_x0000_t75" style="width:11.2pt;height:11.2pt" o:bullet="t">
+      <v:shape id="_x0000_i1045" type="#_x0000_t75" style="width:11pt;height:11pt" o:bullet="t">
         <v:imagedata r:id="rId2" o:title="msoAB08"/>
       </v:shape>
     </w:pict>
@@ -10014,6 +9840,7 @@
   <w:style w:type="character" w:default="1" w:styleId="DefaultParagraphFont">
     <w:name w:val="Default Paragraph Font"/>
     <w:uiPriority w:val="1"/>
+    <w:semiHidden/>
     <w:unhideWhenUsed/>
   </w:style>
   <w:style w:type="table" w:default="1" w:styleId="TableNormal">

</xml_diff>

<commit_message>
updated the docx CV
</commit_message>
<xml_diff>
--- a/public/certificates/My-Resume.docx
+++ b/public/certificates/My-Resume.docx
@@ -188,7 +188,19 @@
         <w:rPr>
           <w:rFonts w:ascii="Leelawadee" w:hAnsi="Leelawadee" w:cs="Leelawadee"/>
         </w:rPr>
-        <w:t>sixtusushrey@gmail.com</w:t>
+        <w:t>contact</w:t>
+      </w:r>
+      <w:r>
+        <w:rPr>
+          <w:rFonts w:ascii="Leelawadee" w:hAnsi="Leelawadee" w:cs="Leelawadee"/>
+        </w:rPr>
+        <w:t>@</w:t>
+      </w:r>
+      <w:r>
+        <w:rPr>
+          <w:rFonts w:ascii="Leelawadee" w:hAnsi="Leelawadee" w:cs="Leelawadee"/>
+        </w:rPr>
+        <w:t>sixtusdev.net</w:t>
       </w:r>
       <w:r>
         <w:rPr>
@@ -272,7 +284,6 @@
         </w:rPr>
         <w:t>linkedin.com/in/</w:t>
       </w:r>
-      <w:proofErr w:type="spellStart"/>
       <w:r>
         <w:rPr>
           <w:rFonts w:ascii="Leelawadee" w:hAnsi="Leelawadee" w:cs="Leelawadee"/>
@@ -287,19 +298,7 @@
         </w:rPr>
         <w:t>y</w:t>
       </w:r>
-      <w:proofErr w:type="spellEnd"/>
-      <w:r>
-        <w:fldChar w:fldCharType="begin"/>
-      </w:r>
-      <w:r>
-        <w:instrText>HYPERLINK "http://www.linkedin.com/in/amanmanazir"</w:instrText>
-      </w:r>
-      <w:r>
-        <w:fldChar w:fldCharType="separate"/>
-      </w:r>
-      <w:r>
-        <w:fldChar w:fldCharType="end"/>
-      </w:r>
+      <w:hyperlink r:id="rId8" w:history="1"/>
     </w:p>
     <w:p>
       <w:pPr>
@@ -2886,41 +2885,7 @@
           <w:shd w:val="clear" w:color="auto" w:fill="FFFFFF"/>
           <w:lang w:eastAsia="ko-KR"/>
         </w:rPr>
-        <w:t xml:space="preserve"> [</w:t>
-      </w:r>
-      <w:proofErr w:type="spellStart"/>
-      <w:proofErr w:type="gramStart"/>
-      <w:r>
-        <w:rPr>
-          <w:rFonts w:ascii="Leelawadee" w:eastAsia="Times New Roman" w:hAnsi="Leelawadee" w:cs="Leelawadee"/>
-          <w:sz w:val="21"/>
-          <w:szCs w:val="21"/>
-          <w:shd w:val="clear" w:color="auto" w:fill="FFFFFF"/>
-          <w:lang w:eastAsia="ko-KR"/>
-        </w:rPr>
-        <w:t>FreeCodeCamp</w:t>
-      </w:r>
-      <w:proofErr w:type="spellEnd"/>
-      <w:r>
-        <w:rPr>
-          <w:rFonts w:ascii="Leelawadee" w:eastAsia="Times New Roman" w:hAnsi="Leelawadee" w:cs="Leelawadee"/>
-          <w:sz w:val="21"/>
-          <w:szCs w:val="21"/>
-          <w:shd w:val="clear" w:color="auto" w:fill="FFFFFF"/>
-          <w:lang w:eastAsia="ko-KR"/>
-        </w:rPr>
-        <w:t xml:space="preserve">]   </w:t>
-      </w:r>
-      <w:proofErr w:type="gramEnd"/>
-      <w:r>
-        <w:rPr>
-          <w:rFonts w:ascii="Leelawadee" w:eastAsia="Times New Roman" w:hAnsi="Leelawadee" w:cs="Leelawadee"/>
-          <w:sz w:val="21"/>
-          <w:szCs w:val="21"/>
-          <w:shd w:val="clear" w:color="auto" w:fill="FFFFFF"/>
-          <w:lang w:eastAsia="ko-KR"/>
-        </w:rPr>
-        <w:t xml:space="preserve">                                                           </w:t>
+        <w:t xml:space="preserve"> [FreeCodeCamp]                                                              </w:t>
       </w:r>
       <w:r>
         <w:rPr>
@@ -3000,29 +2965,7 @@
           <w:shd w:val="clear" w:color="auto" w:fill="FFFFFF"/>
           <w:lang w:eastAsia="ko-KR"/>
         </w:rPr>
-        <w:t xml:space="preserve"> – Certified [Great </w:t>
-      </w:r>
-      <w:proofErr w:type="gramStart"/>
-      <w:r>
-        <w:rPr>
-          <w:rFonts w:ascii="Leelawadee" w:eastAsia="Times New Roman" w:hAnsi="Leelawadee" w:cs="Leelawadee"/>
-          <w:sz w:val="21"/>
-          <w:szCs w:val="21"/>
-          <w:shd w:val="clear" w:color="auto" w:fill="FFFFFF"/>
-          <w:lang w:eastAsia="ko-KR"/>
-        </w:rPr>
-        <w:t xml:space="preserve">Learning]   </w:t>
-      </w:r>
-      <w:proofErr w:type="gramEnd"/>
-      <w:r>
-        <w:rPr>
-          <w:rFonts w:ascii="Leelawadee" w:eastAsia="Times New Roman" w:hAnsi="Leelawadee" w:cs="Leelawadee"/>
-          <w:sz w:val="21"/>
-          <w:szCs w:val="21"/>
-          <w:shd w:val="clear" w:color="auto" w:fill="FFFFFF"/>
-          <w:lang w:eastAsia="ko-KR"/>
-        </w:rPr>
-        <w:t xml:space="preserve">                                  2022 </w:t>
+        <w:t xml:space="preserve"> – Certified [Great Learning]                                     2022 </w:t>
       </w:r>
       <w:r>
         <w:rPr>
@@ -3072,29 +3015,7 @@
           <w:shd w:val="clear" w:color="auto" w:fill="FFFFFF"/>
           <w:lang w:eastAsia="ko-KR"/>
         </w:rPr>
-        <w:t xml:space="preserve">IT Management – Software and Databases – Certified (Alison </w:t>
-      </w:r>
-      <w:proofErr w:type="gramStart"/>
-      <w:r>
-        <w:rPr>
-          <w:rFonts w:ascii="Leelawadee" w:eastAsia="Times New Roman" w:hAnsi="Leelawadee" w:cs="Leelawadee"/>
-          <w:sz w:val="21"/>
-          <w:szCs w:val="21"/>
-          <w:shd w:val="clear" w:color="auto" w:fill="FFFFFF"/>
-          <w:lang w:eastAsia="ko-KR"/>
-        </w:rPr>
-        <w:t xml:space="preserve">Institute)   </w:t>
-      </w:r>
-      <w:proofErr w:type="gramEnd"/>
-      <w:r>
-        <w:rPr>
-          <w:rFonts w:ascii="Leelawadee" w:eastAsia="Times New Roman" w:hAnsi="Leelawadee" w:cs="Leelawadee"/>
-          <w:sz w:val="21"/>
-          <w:szCs w:val="21"/>
-          <w:shd w:val="clear" w:color="auto" w:fill="FFFFFF"/>
-          <w:lang w:eastAsia="ko-KR"/>
-        </w:rPr>
-        <w:t xml:space="preserve">                   </w:t>
+        <w:t xml:space="preserve">IT Management – Software and Databases – Certified (Alison Institute)                      </w:t>
       </w:r>
       <w:r>
         <w:rPr>
@@ -3318,14 +3239,14 @@
         <v:path o:extrusionok="f" gradientshapeok="t" o:connecttype="rect"/>
         <o:lock v:ext="edit" aspectratio="t"/>
       </v:shapetype>
-      <v:shape id="_x0000_i1044" type="#_x0000_t75" alt="Icon&#10;&#10;&#10;&#10;&#10;&#10;&#10;&#10;&#10;&#10;&#10;&#10;&#10;&#10;&#10;&#10;&#10;&#10;&#10;&#10;&#10;&#10;Description automatically generated" style="width:409.5pt;height:409.5pt;flip:y;visibility:visible;mso-wrap-style:square" o:bullet="t">
+      <v:shape id="_x0000_i1040" type="#_x0000_t75" alt="Icon&#10;&#10;&#10;&#10;&#10;&#10;&#10;&#10;&#10;&#10;&#10;&#10;&#10;&#10;&#10;&#10;&#10;&#10;&#10;&#10;&#10;&#10;Description automatically generated" style="width:409.5pt;height:409.5pt;flip:y;visibility:visible;mso-wrap-style:square" o:bullet="t">
         <v:imagedata r:id="rId1" o:title="Icon&#10;&#10;&#10;&#10;&#10;&#10;&#10;&#10;&#10;&#10;&#10;&#10;&#10;&#10;&#10;&#10;&#10;&#10;&#10;&#10;&#10;&#10;Description automatically generated"/>
       </v:shape>
     </w:pict>
   </w:numPicBullet>
   <w:numPicBullet w:numPicBulletId="1">
     <w:pict>
-      <v:shape id="_x0000_i1045" type="#_x0000_t75" style="width:11pt;height:11pt" o:bullet="t">
+      <v:shape id="_x0000_i1041" type="#_x0000_t75" style="width:11pt;height:11pt" o:bullet="t">
         <v:imagedata r:id="rId2" o:title="msoAB08"/>
       </v:shape>
     </w:pict>

</xml_diff>